<commit_message>
Rezolvate restul de grile
</commit_message>
<xml_diff>
--- a/12.05.2020/Grile.docx
+++ b/12.05.2020/Grile.docx
@@ -35,15 +35,7 @@
       </w:pPr>
       <w:r>
         <w:rPr/>
-        <w:t>3</w:t>
-      </w:r>
-      <w:r>
-        <w:rPr/>
-        <w:t xml:space="preserve"> – </w:t>
-      </w:r>
-      <w:r>
-        <w:rPr/>
-        <w:t>C(5)</w:t>
+        <w:t>3 – C(5)</w:t>
       </w:r>
     </w:p>
     <w:p>
@@ -331,11 +323,7 @@
       </w:pPr>
       <w:r>
         <w:rPr/>
-        <w:t>42 – 6</w:t>
-      </w:r>
-      <w:r>
-        <w:rPr/>
-        <w:t>(1-5-3-2-7-4-8)</w:t>
+        <w:t>42 – 6(1-5-3-2-7-4-8)</w:t>
       </w:r>
     </w:p>
     <w:p>
@@ -503,7 +491,666 @@
       </w:pPr>
       <w:r>
         <w:rPr/>
-        <w:t>60 - 1</w:t>
+        <w:t>60 – 1</w:t>
+      </w:r>
+    </w:p>
+    <w:p>
+      <w:pPr>
+        <w:pStyle w:val="Normal"/>
+        <w:bidi w:val="0"/>
+        <w:jc w:val="both"/>
+        <w:rPr/>
+      </w:pPr>
+      <w:r>
+        <w:rPr/>
+        <w:t>61 – 99;</w:t>
+      </w:r>
+    </w:p>
+    <w:p>
+      <w:pPr>
+        <w:pStyle w:val="Normal"/>
+        <w:bidi w:val="0"/>
+        <w:jc w:val="both"/>
+        <w:rPr/>
+      </w:pPr>
+      <w:r>
+        <w:rPr/>
+        <w:t>63 – B</w:t>
+      </w:r>
+    </w:p>
+    <w:p>
+      <w:pPr>
+        <w:pStyle w:val="Normal"/>
+        <w:bidi w:val="0"/>
+        <w:jc w:val="both"/>
+        <w:rPr/>
+      </w:pPr>
+      <w:r>
+        <w:rPr/>
+        <w:t xml:space="preserve">65 – </w:t>
+      </w:r>
+      <w:r>
+        <w:rPr>
+          <w:rFonts w:eastAsia="Noto Serif CJK SC" w:cs="FreeSans"/>
+          <w:color w:val="auto"/>
+          <w:kern w:val="2"/>
+          <w:sz w:val="24"/>
+          <w:szCs w:val="24"/>
+          <w:lang w:val="en-US" w:eastAsia="zh-CN" w:bidi="hi-IN"/>
+        </w:rPr>
+        <w:t>5</w:t>
+      </w:r>
+      <w:r>
+        <w:rPr/>
+        <w:t>,8</w:t>
+      </w:r>
+    </w:p>
+    <w:p>
+      <w:pPr>
+        <w:pStyle w:val="Normal"/>
+        <w:bidi w:val="0"/>
+        <w:jc w:val="both"/>
+        <w:rPr/>
+      </w:pPr>
+      <w:r>
+        <w:rPr/>
+        <w:t>66 – 3</w:t>
+      </w:r>
+    </w:p>
+    <w:p>
+      <w:pPr>
+        <w:pStyle w:val="Normal"/>
+        <w:bidi w:val="0"/>
+        <w:jc w:val="both"/>
+        <w:rPr/>
+      </w:pPr>
+      <w:r>
+        <w:rPr/>
+        <w:t>67 – 5,7</w:t>
+      </w:r>
+    </w:p>
+    <w:p>
+      <w:pPr>
+        <w:pStyle w:val="Normal"/>
+        <w:bidi w:val="0"/>
+        <w:jc w:val="both"/>
+        <w:rPr/>
+      </w:pPr>
+      <w:r>
+        <w:rPr/>
+        <w:t>68 – 2 5 1 2 0 5 5</w:t>
+      </w:r>
+    </w:p>
+    <w:p>
+      <w:pPr>
+        <w:pStyle w:val="Normal"/>
+        <w:bidi w:val="0"/>
+        <w:jc w:val="both"/>
+        <w:rPr/>
+      </w:pPr>
+      <w:r>
+        <w:rPr/>
+        <w:t>69 – 0 1 1 3 3 4 4</w:t>
+      </w:r>
+    </w:p>
+    <w:p>
+      <w:pPr>
+        <w:pStyle w:val="Normal"/>
+        <w:bidi w:val="0"/>
+        <w:jc w:val="both"/>
+        <w:rPr/>
+      </w:pPr>
+      <w:r>
+        <w:rPr/>
+        <w:t>70 – 2 5 2 5 0</w:t>
+      </w:r>
+    </w:p>
+    <w:p>
+      <w:pPr>
+        <w:pStyle w:val="Normal"/>
+        <w:bidi w:val="0"/>
+        <w:jc w:val="both"/>
+        <w:rPr/>
+      </w:pPr>
+      <w:r>
+        <w:rPr/>
+        <w:t>71 – C(14)</w:t>
+      </w:r>
+    </w:p>
+    <w:p>
+      <w:pPr>
+        <w:pStyle w:val="Normal"/>
+        <w:bidi w:val="0"/>
+        <w:jc w:val="both"/>
+        <w:rPr/>
+      </w:pPr>
+      <w:r>
+        <w:rPr/>
+        <w:t>72 – C(9)</w:t>
+      </w:r>
+    </w:p>
+    <w:p>
+      <w:pPr>
+        <w:pStyle w:val="Normal"/>
+        <w:bidi w:val="0"/>
+        <w:jc w:val="both"/>
+        <w:rPr/>
+      </w:pPr>
+      <w:r>
+        <w:rPr/>
+        <w:t>73 – B(1,2,7)</w:t>
+      </w:r>
+    </w:p>
+    <w:p>
+      <w:pPr>
+        <w:pStyle w:val="Normal"/>
+        <w:bidi w:val="0"/>
+        <w:jc w:val="both"/>
+        <w:rPr/>
+      </w:pPr>
+      <w:r>
+        <w:rPr/>
+        <w:t>74 – a) 4,6,9,5,7</w:t>
+      </w:r>
+    </w:p>
+    <w:p>
+      <w:pPr>
+        <w:pStyle w:val="Normal"/>
+        <w:bidi w:val="0"/>
+        <w:jc w:val="both"/>
+        <w:rPr/>
+      </w:pPr>
+      <w:r>
+        <w:rPr/>
+        <w:t xml:space="preserve">        </w:t>
+      </w:r>
+      <w:r>
+        <w:rPr/>
+        <w:t>b) 5</w:t>
+      </w:r>
+    </w:p>
+    <w:p>
+      <w:pPr>
+        <w:pStyle w:val="Normal"/>
+        <w:bidi w:val="0"/>
+        <w:jc w:val="both"/>
+        <w:rPr/>
+      </w:pPr>
+      <w:r>
+        <w:rPr/>
+        <w:t>76 – 5 3 6 6 7 0 6 3</w:t>
+      </w:r>
+    </w:p>
+    <w:p>
+      <w:pPr>
+        <w:pStyle w:val="Normal"/>
+        <w:bidi w:val="0"/>
+        <w:jc w:val="both"/>
+        <w:rPr/>
+      </w:pPr>
+      <w:r>
+        <w:rPr/>
+        <w:t>77 – 3</w:t>
+      </w:r>
+    </w:p>
+    <w:p>
+      <w:pPr>
+        <w:pStyle w:val="Normal"/>
+        <w:bidi w:val="0"/>
+        <w:jc w:val="both"/>
+        <w:rPr/>
+      </w:pPr>
+      <w:r>
+        <w:rPr/>
+        <w:t>79 – 4,0,6,9,2,5,4,3,2,6,4,6,2</w:t>
+      </w:r>
+    </w:p>
+    <w:p>
+      <w:pPr>
+        <w:pStyle w:val="Normal"/>
+        <w:bidi w:val="0"/>
+        <w:jc w:val="both"/>
+        <w:rPr/>
+      </w:pPr>
+      <w:r>
+        <w:rPr/>
+        <w:t>84 – Descendeti: 3, directi: 1</w:t>
+      </w:r>
+    </w:p>
+    <w:p>
+      <w:pPr>
+        <w:pStyle w:val="Normal"/>
+        <w:bidi w:val="0"/>
+        <w:jc w:val="both"/>
+        <w:rPr/>
+      </w:pPr>
+      <w:r>
+        <w:rPr/>
+        <w:t>85 – b</w:t>
+      </w:r>
+    </w:p>
+    <w:p>
+      <w:pPr>
+        <w:pStyle w:val="Normal"/>
+        <w:bidi w:val="0"/>
+        <w:jc w:val="both"/>
+        <w:rPr/>
+      </w:pPr>
+      <w:r>
+        <w:rPr/>
+        <w:t>86 -           1</w:t>
+      </w:r>
+    </w:p>
+    <w:p>
+      <w:pPr>
+        <w:pStyle w:val="Normal"/>
+        <w:bidi w:val="0"/>
+        <w:jc w:val="both"/>
+        <w:rPr/>
+      </w:pPr>
+      <w:r>
+        <w:rPr/>
+        <w:t xml:space="preserve">                </w:t>
+      </w:r>
+      <w:r>
+        <w:rPr/>
+        <w:t>/ | \</w:t>
+      </w:r>
+    </w:p>
+    <w:p>
+      <w:pPr>
+        <w:pStyle w:val="Normal"/>
+        <w:bidi w:val="0"/>
+        <w:jc w:val="both"/>
+        <w:rPr/>
+      </w:pPr>
+      <w:r>
+        <w:rPr/>
+        <w:t xml:space="preserve">              </w:t>
+      </w:r>
+      <w:r>
+        <w:rPr/>
+        <w:t>2 3 4</w:t>
+      </w:r>
+    </w:p>
+    <w:p>
+      <w:pPr>
+        <w:pStyle w:val="Normal"/>
+        <w:bidi w:val="0"/>
+        <w:jc w:val="both"/>
+        <w:rPr/>
+      </w:pPr>
+      <w:r>
+        <w:rPr/>
+        <w:t xml:space="preserve">                </w:t>
+      </w:r>
+      <w:r>
+        <w:rPr/>
+        <w:t>/  \</w:t>
+      </w:r>
+    </w:p>
+    <w:p>
+      <w:pPr>
+        <w:pStyle w:val="Normal"/>
+        <w:bidi w:val="0"/>
+        <w:jc w:val="both"/>
+        <w:rPr/>
+      </w:pPr>
+      <w:r>
+        <w:rPr/>
+        <w:t xml:space="preserve">               </w:t>
+      </w:r>
+      <w:r>
+        <w:rPr/>
+        <w:t>5   6</w:t>
+      </w:r>
+    </w:p>
+    <w:p>
+      <w:pPr>
+        <w:pStyle w:val="Normal"/>
+        <w:bidi w:val="0"/>
+        <w:jc w:val="both"/>
+        <w:rPr/>
+      </w:pPr>
+      <w:r>
+        <w:rPr/>
+        <w:t xml:space="preserve">87 - </w:t>
+      </w:r>
+      <w:r>
+        <w:rPr/>
+        <w:t>1,2</w:t>
+      </w:r>
+    </w:p>
+    <w:p>
+      <w:pPr>
+        <w:pStyle w:val="Normal"/>
+        <w:bidi w:val="0"/>
+        <w:jc w:val="both"/>
+        <w:rPr/>
+      </w:pPr>
+      <w:r>
+        <w:rPr/>
+        <w:t>88 – 3,4,5,6</w:t>
+      </w:r>
+    </w:p>
+    <w:p>
+      <w:pPr>
+        <w:pStyle w:val="Normal"/>
+        <w:bidi w:val="0"/>
+        <w:jc w:val="both"/>
+        <w:rPr/>
+      </w:pPr>
+      <w:r>
+        <w:rPr/>
+        <w:t xml:space="preserve">89 - </w:t>
+      </w:r>
+    </w:p>
+    <w:p>
+      <w:pPr>
+        <w:pStyle w:val="Normal"/>
+        <w:bidi w:val="0"/>
+        <w:jc w:val="both"/>
+        <w:rPr/>
+      </w:pPr>
+      <w:r>
+        <w:rPr/>
+        <w:t>0 1 1 0 0 0 0</w:t>
+      </w:r>
+    </w:p>
+    <w:p>
+      <w:pPr>
+        <w:pStyle w:val="Normal"/>
+        <w:bidi w:val="0"/>
+        <w:jc w:val="both"/>
+        <w:rPr/>
+      </w:pPr>
+      <w:r>
+        <w:rPr/>
+        <w:t>1 0 0 1 0 0 1</w:t>
+      </w:r>
+    </w:p>
+    <w:p>
+      <w:pPr>
+        <w:pStyle w:val="Normal"/>
+        <w:bidi w:val="0"/>
+        <w:jc w:val="both"/>
+        <w:rPr/>
+      </w:pPr>
+      <w:r>
+        <w:rPr/>
+        <w:t>1 0 0 0 1 1 0</w:t>
+      </w:r>
+    </w:p>
+    <w:p>
+      <w:pPr>
+        <w:pStyle w:val="Normal"/>
+        <w:bidi w:val="0"/>
+        <w:jc w:val="both"/>
+        <w:rPr/>
+      </w:pPr>
+      <w:r>
+        <w:rPr/>
+        <w:t>0 1 0 0 0 0 0</w:t>
+      </w:r>
+    </w:p>
+    <w:p>
+      <w:pPr>
+        <w:pStyle w:val="Normal"/>
+        <w:bidi w:val="0"/>
+        <w:jc w:val="both"/>
+        <w:rPr/>
+      </w:pPr>
+      <w:r>
+        <w:rPr/>
+        <w:t>0 0 1 0 0 0 0</w:t>
+      </w:r>
+    </w:p>
+    <w:p>
+      <w:pPr>
+        <w:pStyle w:val="Normal"/>
+        <w:bidi w:val="0"/>
+        <w:jc w:val="both"/>
+        <w:rPr/>
+      </w:pPr>
+      <w:r>
+        <w:rPr/>
+        <w:t>0 0 1 0 0 0 0</w:t>
+      </w:r>
+    </w:p>
+    <w:p>
+      <w:pPr>
+        <w:pStyle w:val="Normal"/>
+        <w:bidi w:val="0"/>
+        <w:jc w:val="both"/>
+        <w:rPr/>
+      </w:pPr>
+      <w:r>
+        <w:rPr/>
+        <w:t>0 1 0 0 0 0 0</w:t>
+      </w:r>
+    </w:p>
+    <w:p>
+      <w:pPr>
+        <w:pStyle w:val="Normal"/>
+        <w:bidi w:val="0"/>
+        <w:jc w:val="both"/>
+        <w:rPr/>
+      </w:pPr>
+      <w:r>
+        <w:rPr/>
+        <w:t>90 – 1.2</w:t>
+      </w:r>
+    </w:p>
+    <w:p>
+      <w:pPr>
+        <w:pStyle w:val="Normal"/>
+        <w:bidi w:val="0"/>
+        <w:jc w:val="both"/>
+        <w:rPr/>
+      </w:pPr>
+      <w:r>
+        <w:rPr/>
+        <w:t>91 – a(1,6,10)</w:t>
+      </w:r>
+    </w:p>
+    <w:p>
+      <w:pPr>
+        <w:pStyle w:val="Normal"/>
+        <w:bidi w:val="0"/>
+        <w:jc w:val="both"/>
+        <w:rPr/>
+      </w:pPr>
+      <w:r>
+        <w:rPr/>
+        <w:t>92 – 3,6,0,1,3,1</w:t>
+      </w:r>
+    </w:p>
+    <w:p>
+      <w:pPr>
+        <w:pStyle w:val="Normal"/>
+        <w:bidi w:val="0"/>
+        <w:jc w:val="both"/>
+        <w:rPr/>
+      </w:pPr>
+      <w:r>
+        <w:rPr/>
+        <w:t>93 – a) 1</w:t>
+      </w:r>
+    </w:p>
+    <w:p>
+      <w:pPr>
+        <w:pStyle w:val="Normal"/>
+        <w:bidi w:val="0"/>
+        <w:jc w:val="both"/>
+        <w:rPr/>
+      </w:pPr>
+      <w:r>
+        <w:rPr/>
+        <w:t xml:space="preserve">        </w:t>
+      </w:r>
+      <w:r>
+        <w:rPr/>
+        <w:t>b) 3,2,4,6</w:t>
+      </w:r>
+    </w:p>
+    <w:p>
+      <w:pPr>
+        <w:pStyle w:val="Normal"/>
+        <w:bidi w:val="0"/>
+        <w:jc w:val="both"/>
+        <w:rPr/>
+      </w:pPr>
+      <w:r>
+        <w:rPr/>
+        <w:t>94 - Dacă eliminăm muchiile (1,3) şi (2,5) se obţine un arbore. Vectorul de taţi este 2 3 4 5 0</w:t>
+      </w:r>
+    </w:p>
+    <w:p>
+      <w:pPr>
+        <w:pStyle w:val="Normal"/>
+        <w:bidi w:val="0"/>
+        <w:jc w:val="both"/>
+        <w:rPr/>
+      </w:pPr>
+      <w:r>
+        <w:rPr/>
+        <w:t>95 – B(Exact una)</w:t>
+      </w:r>
+    </w:p>
+    <w:p>
+      <w:pPr>
+        <w:pStyle w:val="Normal"/>
+        <w:bidi w:val="0"/>
+        <w:jc w:val="both"/>
+        <w:rPr/>
+      </w:pPr>
+      <w:r>
+        <w:rPr/>
+        <w:t>96 – D(9)</w:t>
+      </w:r>
+    </w:p>
+    <w:p>
+      <w:pPr>
+        <w:pStyle w:val="Normal"/>
+        <w:bidi w:val="0"/>
+        <w:jc w:val="both"/>
+        <w:rPr/>
+      </w:pPr>
+      <w:r>
+        <w:rPr/>
+        <w:t>97 – A(3,4,5)</w:t>
+      </w:r>
+    </w:p>
+    <w:p>
+      <w:pPr>
+        <w:pStyle w:val="Normal"/>
+        <w:bidi w:val="0"/>
+        <w:jc w:val="both"/>
+        <w:rPr/>
+      </w:pPr>
+      <w:r>
+        <w:rPr/>
+        <w:t>98 - 0 1 1 2 3 3</w:t>
+      </w:r>
+    </w:p>
+    <w:p>
+      <w:pPr>
+        <w:pStyle w:val="Normal"/>
+        <w:bidi w:val="0"/>
+        <w:jc w:val="both"/>
+        <w:rPr/>
+      </w:pPr>
+      <w:r>
+        <w:rPr/>
+        <w:t>100 – 2,4,6</w:t>
+      </w:r>
+    </w:p>
+    <w:p>
+      <w:pPr>
+        <w:pStyle w:val="Normal"/>
+        <w:bidi w:val="0"/>
+        <w:jc w:val="both"/>
+        <w:rPr/>
+      </w:pPr>
+      <w:r>
+        <w:rPr/>
+      </w:r>
+    </w:p>
+    <w:p>
+      <w:pPr>
+        <w:pStyle w:val="Normal"/>
+        <w:bidi w:val="0"/>
+        <w:jc w:val="both"/>
+        <w:rPr/>
+      </w:pPr>
+      <w:r>
+        <w:rPr/>
+      </w:r>
+    </w:p>
+    <w:p>
+      <w:pPr>
+        <w:pStyle w:val="Normal"/>
+        <w:bidi w:val="0"/>
+        <w:jc w:val="both"/>
+        <w:rPr/>
+      </w:pPr>
+      <w:r>
+        <w:rPr/>
+      </w:r>
+    </w:p>
+    <w:p>
+      <w:pPr>
+        <w:pStyle w:val="Normal"/>
+        <w:bidi w:val="0"/>
+        <w:jc w:val="both"/>
+        <w:rPr/>
+      </w:pPr>
+      <w:r>
+        <w:rPr/>
+      </w:r>
+    </w:p>
+    <w:p>
+      <w:pPr>
+        <w:pStyle w:val="Normal"/>
+        <w:bidi w:val="0"/>
+        <w:jc w:val="both"/>
+        <w:rPr/>
+      </w:pPr>
+      <w:r>
+        <w:rPr/>
+      </w:r>
+    </w:p>
+    <w:p>
+      <w:pPr>
+        <w:pStyle w:val="Normal"/>
+        <w:bidi w:val="0"/>
+        <w:jc w:val="both"/>
+        <w:rPr/>
+      </w:pPr>
+      <w:r>
+        <w:rPr/>
+      </w:r>
+    </w:p>
+    <w:p>
+      <w:pPr>
+        <w:pStyle w:val="Normal"/>
+        <w:bidi w:val="0"/>
+        <w:jc w:val="both"/>
+        <w:rPr/>
+      </w:pPr>
+      <w:r>
+        <w:rPr/>
+      </w:r>
+    </w:p>
+    <w:p>
+      <w:pPr>
+        <w:pStyle w:val="Normal"/>
+        <w:bidi w:val="0"/>
+        <w:jc w:val="both"/>
+        <w:rPr/>
+      </w:pPr>
+      <w:r>
+        <w:rPr/>
       </w:r>
     </w:p>
     <w:p>
@@ -557,6 +1204,7 @@
       <w:pgNumType w:fmt="decimal"/>
       <w:formProt w:val="false"/>
       <w:textDirection w:val="lrTb"/>
+      <w:docGrid w:type="default" w:linePitch="100" w:charSpace="0"/>
     </w:sectPr>
   </w:body>
 </w:document>
@@ -569,14 +1217,12 @@
       <w:rPr>
         <w:rFonts w:ascii="Liberation Serif" w:hAnsi="Liberation Serif" w:eastAsia="Noto Serif CJK SC" w:cs="FreeSans"/>
         <w:kern w:val="2"/>
-        <w:sz w:val="24"/>
         <w:szCs w:val="24"/>
         <w:lang w:val="en-US" w:eastAsia="zh-CN" w:bidi="hi-IN"/>
       </w:rPr>
     </w:rPrDefault>
     <w:pPrDefault>
       <w:pPr>
-        <w:widowControl/>
         <w:suppressAutoHyphens w:val="true"/>
       </w:pPr>
     </w:pPrDefault>
@@ -586,7 +1232,10 @@
     <w:qFormat/>
     <w:pPr>
       <w:widowControl/>
+      <w:suppressAutoHyphens w:val="true"/>
       <w:bidi w:val="0"/>
+      <w:spacing w:before="0" w:after="0"/>
+      <w:jc w:val="left"/>
     </w:pPr>
     <w:rPr>
       <w:rFonts w:ascii="Liberation Serif" w:hAnsi="Liberation Serif" w:eastAsia="Noto Serif CJK SC" w:cs="FreeSans"/>

</xml_diff>